<commit_message>
Abuse pas laisse moi push
</commit_message>
<xml_diff>
--- a/Fiche_suivi/OAK/2018_006_Fiche_1004_S7.docx
+++ b/Fiche_suivi/OAK/2018_006_Fiche_1004_S7.docx
@@ -181,8 +181,6 @@
               </w:rPr>
               <w:t>Les retours sur le rapport de création ont été fait.</w:t>
             </w:r>
-            <w:bookmarkStart w:id="0" w:name="_GoBack"/>
-            <w:bookmarkEnd w:id="0"/>
           </w:p>
           <w:p>
             <w:pPr>
@@ -242,7 +240,7 @@
     </w:p>
     <w:tbl>
       <w:tblPr>
-        <w:tblW w:w="9850" w:type="dxa"/>
+        <w:tblW w:w="8859" w:type="dxa"/>
         <w:tblBorders>
           <w:top w:val="single" w:sz="4" w:space="0" w:color="000000"/>
           <w:left w:val="single" w:sz="4" w:space="0" w:color="000000"/>
@@ -253,33 +251,17 @@
       </w:tblPr>
       <w:tblGrid>
         <w:gridCol w:w="1122"/>
-        <w:gridCol w:w="814"/>
-        <w:gridCol w:w="1152"/>
-        <w:gridCol w:w="486"/>
-        <w:gridCol w:w="2464"/>
-        <w:gridCol w:w="1882"/>
-        <w:gridCol w:w="1686"/>
-        <w:gridCol w:w="236"/>
-        <w:gridCol w:w="8"/>
+        <w:gridCol w:w="765"/>
+        <w:gridCol w:w="1279"/>
+        <w:gridCol w:w="1620"/>
+        <w:gridCol w:w="1213"/>
+        <w:gridCol w:w="2860"/>
       </w:tblGrid>
       <w:tr>
         <w:tc>
           <w:tcPr>
-            <w:tcW w:w="1122" w:type="dxa"/>
-          </w:tcPr>
-          <w:p>
-            <w:pPr>
-              <w:rPr>
-                <w:rFonts w:ascii="Arial" w:hAnsi="Arial" w:cs="Arial"/>
-                <w:lang w:val="fr-FR"/>
-              </w:rPr>
-            </w:pPr>
-          </w:p>
-        </w:tc>
-        <w:tc>
-          <w:tcPr>
-            <w:tcW w:w="8728" w:type="dxa"/>
-            <w:gridSpan w:val="8"/>
+            <w:tcW w:w="8859" w:type="dxa"/>
+            <w:gridSpan w:val="6"/>
             <w:shd w:val="clear" w:color="auto" w:fill="auto"/>
           </w:tcPr>
           <w:p>
@@ -298,26 +280,8 @@
         </w:trPr>
         <w:tc>
           <w:tcPr>
-            <w:tcW w:w="1122" w:type="dxa"/>
-            <w:tcBorders>
-              <w:left w:val="single" w:sz="4" w:space="0" w:color="000000"/>
-              <w:right w:val="single" w:sz="4" w:space="0" w:color="000000"/>
-            </w:tcBorders>
-          </w:tcPr>
-          <w:p>
-            <w:pPr>
-              <w:jc w:val="center"/>
-              <w:rPr>
-                <w:rFonts w:ascii="Arial" w:hAnsi="Arial" w:cs="Arial"/>
-                <w:lang w:val="fr-FR"/>
-              </w:rPr>
-            </w:pPr>
-          </w:p>
-        </w:tc>
-        <w:tc>
-          <w:tcPr>
-            <w:tcW w:w="8728" w:type="dxa"/>
-            <w:gridSpan w:val="8"/>
+            <w:tcW w:w="8859" w:type="dxa"/>
+            <w:gridSpan w:val="6"/>
             <w:tcBorders>
               <w:left w:val="single" w:sz="4" w:space="0" w:color="000000"/>
               <w:right w:val="single" w:sz="4" w:space="0" w:color="000000"/>
@@ -351,7 +315,7 @@
           </w:tblBorders>
         </w:tblPrEx>
         <w:trPr>
-          <w:trHeight w:val="1038"/>
+          <w:trHeight w:val="1010"/>
         </w:trPr>
         <w:tc>
           <w:tcPr>
@@ -368,7 +332,7 @@
         </w:tc>
         <w:tc>
           <w:tcPr>
-            <w:tcW w:w="2452" w:type="dxa"/>
+            <w:tcW w:w="3664" w:type="dxa"/>
             <w:gridSpan w:val="3"/>
             <w:vAlign w:val="center"/>
           </w:tcPr>
@@ -391,31 +355,8 @@
         </w:tc>
         <w:tc>
           <w:tcPr>
-            <w:tcW w:w="4346" w:type="dxa"/>
+            <w:tcW w:w="4073" w:type="dxa"/>
             <w:gridSpan w:val="2"/>
-            <w:vAlign w:val="center"/>
-          </w:tcPr>
-          <w:p>
-            <w:pPr>
-              <w:jc w:val="center"/>
-              <w:rPr>
-                <w:rFonts w:ascii="Arial" w:hAnsi="Arial" w:cs="Arial"/>
-                <w:lang w:val="fr-FR"/>
-              </w:rPr>
-            </w:pPr>
-            <w:r>
-              <w:rPr>
-                <w:rFonts w:ascii="Arial" w:hAnsi="Arial" w:cs="Arial"/>
-                <w:lang w:val="fr-FR"/>
-              </w:rPr>
-              <w:t>Jeudi</w:t>
-            </w:r>
-          </w:p>
-        </w:tc>
-        <w:tc>
-          <w:tcPr>
-            <w:tcW w:w="1930" w:type="dxa"/>
-            <w:gridSpan w:val="3"/>
             <w:vAlign w:val="center"/>
           </w:tcPr>
           <w:p>
@@ -458,18 +399,27 @@
                 <w:lang w:val="fr-FR"/>
               </w:rPr>
             </w:pPr>
+            <w:proofErr w:type="spellStart"/>
             <w:r>
               <w:rPr>
                 <w:rFonts w:ascii="Arial" w:hAnsi="Arial" w:cs="Arial"/>
                 <w:lang w:val="fr-FR"/>
               </w:rPr>
-              <w:t>Butty Joé</w:t>
+              <w:t>Butty</w:t>
+            </w:r>
+            <w:proofErr w:type="spellEnd"/>
+            <w:r>
+              <w:rPr>
+                <w:rFonts w:ascii="Arial" w:hAnsi="Arial" w:cs="Arial"/>
+                <w:lang w:val="fr-FR"/>
+              </w:rPr>
+              <w:t xml:space="preserve"> Joé</w:t>
             </w:r>
           </w:p>
         </w:tc>
         <w:tc>
           <w:tcPr>
-            <w:tcW w:w="2452" w:type="dxa"/>
+            <w:tcW w:w="3664" w:type="dxa"/>
             <w:gridSpan w:val="3"/>
           </w:tcPr>
           <w:p>
@@ -484,13 +434,43 @@
                 <w:rFonts w:ascii="Arial" w:hAnsi="Arial" w:cs="Arial"/>
                 <w:lang w:val="fr-FR"/>
               </w:rPr>
-              <w:t>Avancement du chapitre du XML</w:t>
+              <w:t>Entretien</w:t>
+            </w:r>
+          </w:p>
+          <w:p>
+            <w:pPr>
+              <w:rPr>
+                <w:rFonts w:ascii="Arial" w:hAnsi="Arial" w:cs="Arial"/>
+                <w:lang w:val="fr-FR"/>
+              </w:rPr>
+            </w:pPr>
+            <w:r>
+              <w:rPr>
+                <w:rFonts w:ascii="Arial" w:hAnsi="Arial" w:cs="Arial"/>
+                <w:lang w:val="fr-FR"/>
+              </w:rPr>
+              <w:t>Discussion sur les diagrammes de séquence</w:t>
+            </w:r>
+          </w:p>
+          <w:p>
+            <w:pPr>
+              <w:rPr>
+                <w:rFonts w:ascii="Arial" w:hAnsi="Arial" w:cs="Arial"/>
+                <w:lang w:val="fr-FR"/>
+              </w:rPr>
+            </w:pPr>
+            <w:r>
+              <w:rPr>
+                <w:rFonts w:ascii="Arial" w:hAnsi="Arial" w:cs="Arial"/>
+                <w:lang w:val="fr-FR"/>
+              </w:rPr>
+              <w:t>Avancement des transactions et diagramme de communication</w:t>
             </w:r>
           </w:p>
         </w:tc>
         <w:tc>
           <w:tcPr>
-            <w:tcW w:w="4346" w:type="dxa"/>
+            <w:tcW w:w="4073" w:type="dxa"/>
             <w:gridSpan w:val="2"/>
           </w:tcPr>
           <w:p>
@@ -505,7 +485,7 @@
                 <w:rFonts w:ascii="Arial" w:hAnsi="Arial" w:cs="Arial"/>
                 <w:lang w:val="fr-FR"/>
               </w:rPr>
-              <w:t>Avancement du chapitre des DF</w:t>
+              <w:t>Entretiens</w:t>
             </w:r>
           </w:p>
           <w:p>
@@ -515,36 +495,21 @@
                 <w:lang w:val="fr-FR"/>
               </w:rPr>
             </w:pPr>
+            <w:bookmarkStart w:id="0" w:name="_GoBack"/>
             <w:r>
               <w:rPr>
                 <w:rFonts w:ascii="Arial" w:hAnsi="Arial" w:cs="Arial"/>
                 <w:lang w:val="fr-FR"/>
               </w:rPr>
-              <w:t>Avancement du chapitre des vues</w:t>
+              <w:t>E</w:t>
             </w:r>
-          </w:p>
-        </w:tc>
-        <w:tc>
-          <w:tcPr>
-            <w:tcW w:w="1930" w:type="dxa"/>
-            <w:gridSpan w:val="3"/>
-            <w:vMerge w:val="restart"/>
-            <w:vAlign w:val="center"/>
-          </w:tcPr>
-          <w:p>
-            <w:pPr>
-              <w:jc w:val="center"/>
-              <w:rPr>
-                <w:rFonts w:ascii="Arial" w:hAnsi="Arial" w:cs="Arial"/>
-                <w:lang w:val="fr-FR"/>
-              </w:rPr>
-            </w:pPr>
+            <w:bookmarkEnd w:id="0"/>
             <w:r>
               <w:rPr>
                 <w:rFonts w:ascii="Arial" w:hAnsi="Arial" w:cs="Arial"/>
                 <w:lang w:val="fr-FR"/>
               </w:rPr>
-              <w:t>Relecture du document + légère correction</w:t>
+              <w:t>criture des fiches de suivis</w:t>
             </w:r>
           </w:p>
         </w:tc>
@@ -586,7 +551,7 @@
         </w:tc>
         <w:tc>
           <w:tcPr>
-            <w:tcW w:w="2452" w:type="dxa"/>
+            <w:tcW w:w="3664" w:type="dxa"/>
             <w:gridSpan w:val="3"/>
             <w:tcBorders>
               <w:top w:val="single" w:sz="4" w:space="0" w:color="000000"/>
@@ -606,17 +571,49 @@
                 <w:rFonts w:ascii="Arial" w:hAnsi="Arial" w:cs="Arial"/>
                 <w:lang w:val="fr-FR"/>
               </w:rPr>
-              <w:t>Avancement sur les fiches descriptives</w:t>
+              <w:t>Entretien</w:t>
+            </w:r>
+          </w:p>
+          <w:p>
+            <w:pPr>
+              <w:rPr>
+                <w:rFonts w:ascii="Arial" w:hAnsi="Arial" w:cs="Arial"/>
+                <w:lang w:val="fr-FR"/>
+              </w:rPr>
+            </w:pPr>
+            <w:r>
+              <w:rPr>
+                <w:rFonts w:ascii="Arial" w:hAnsi="Arial" w:cs="Arial"/>
+                <w:lang w:val="fr-FR"/>
+              </w:rPr>
+              <w:t>Discussion sur les diagrammes de séquence</w:t>
+            </w:r>
+          </w:p>
+          <w:p>
+            <w:pPr>
+              <w:rPr>
+                <w:rFonts w:ascii="Arial" w:hAnsi="Arial" w:cs="Arial"/>
+                <w:lang w:val="fr-FR"/>
+              </w:rPr>
+            </w:pPr>
+            <w:r>
+              <w:rPr>
+                <w:rFonts w:ascii="Arial" w:hAnsi="Arial" w:cs="Arial"/>
+                <w:lang w:val="fr-FR"/>
+              </w:rPr>
+              <w:t>Avancement des diagrammes de séquence</w:t>
             </w:r>
           </w:p>
         </w:tc>
         <w:tc>
           <w:tcPr>
-            <w:tcW w:w="4346" w:type="dxa"/>
+            <w:tcW w:w="4073" w:type="dxa"/>
             <w:gridSpan w:val="2"/>
             <w:tcBorders>
               <w:top w:val="single" w:sz="4" w:space="0" w:color="000000"/>
+              <w:left w:val="single" w:sz="4" w:space="0" w:color="000000"/>
               <w:bottom w:val="single" w:sz="4" w:space="0" w:color="000000"/>
+              <w:right w:val="single" w:sz="4" w:space="0" w:color="000000"/>
             </w:tcBorders>
           </w:tcPr>
           <w:p>
@@ -631,7 +628,7 @@
                 <w:rFonts w:ascii="Arial" w:hAnsi="Arial" w:cs="Arial"/>
                 <w:lang w:val="fr-FR"/>
               </w:rPr>
-              <w:t>Finition des fiches descriptives</w:t>
+              <w:t>Entretiens</w:t>
             </w:r>
           </w:p>
           <w:p>
@@ -646,23 +643,8 @@
                 <w:rFonts w:ascii="Arial" w:hAnsi="Arial" w:cs="Arial"/>
                 <w:lang w:val="fr-FR"/>
               </w:rPr>
-              <w:t xml:space="preserve">Avancement de toutes les maquettes </w:t>
+              <w:t>Avancement des diagrammes de séquence</w:t>
             </w:r>
-          </w:p>
-        </w:tc>
-        <w:tc>
-          <w:tcPr>
-            <w:tcW w:w="1930" w:type="dxa"/>
-            <w:gridSpan w:val="3"/>
-            <w:vMerge/>
-          </w:tcPr>
-          <w:p>
-            <w:pPr>
-              <w:rPr>
-                <w:rFonts w:ascii="Arial" w:hAnsi="Arial" w:cs="Arial"/>
-                <w:lang w:val="fr-FR"/>
-              </w:rPr>
-            </w:pPr>
           </w:p>
         </w:tc>
       </w:tr>
@@ -703,7 +685,7 @@
         </w:tc>
         <w:tc>
           <w:tcPr>
-            <w:tcW w:w="2452" w:type="dxa"/>
+            <w:tcW w:w="3664" w:type="dxa"/>
             <w:gridSpan w:val="3"/>
             <w:tcBorders>
               <w:top w:val="single" w:sz="4" w:space="0" w:color="000000"/>
@@ -723,17 +705,34 @@
                 <w:rFonts w:ascii="Arial" w:hAnsi="Arial" w:cs="Arial"/>
                 <w:lang w:val="fr-FR"/>
               </w:rPr>
-              <w:t>Relecture des fiches descriptives + mise en commun des documents</w:t>
+              <w:t>Discussion sur les diagrammes de séquence</w:t>
+            </w:r>
+          </w:p>
+          <w:p>
+            <w:pPr>
+              <w:rPr>
+                <w:rFonts w:ascii="Arial" w:hAnsi="Arial" w:cs="Arial"/>
+                <w:lang w:val="fr-FR"/>
+              </w:rPr>
+            </w:pPr>
+            <w:r>
+              <w:rPr>
+                <w:rFonts w:ascii="Arial" w:hAnsi="Arial" w:cs="Arial"/>
+                <w:lang w:val="fr-FR"/>
+              </w:rPr>
+              <w:t xml:space="preserve">Avancement de l’implémentation </w:t>
             </w:r>
           </w:p>
         </w:tc>
         <w:tc>
           <w:tcPr>
-            <w:tcW w:w="4346" w:type="dxa"/>
+            <w:tcW w:w="4073" w:type="dxa"/>
             <w:gridSpan w:val="2"/>
             <w:tcBorders>
               <w:top w:val="single" w:sz="4" w:space="0" w:color="000000"/>
+              <w:left w:val="single" w:sz="4" w:space="0" w:color="000000"/>
               <w:bottom w:val="single" w:sz="4" w:space="0" w:color="000000"/>
+              <w:right w:val="single" w:sz="4" w:space="0" w:color="000000"/>
             </w:tcBorders>
           </w:tcPr>
           <w:p>
@@ -748,7 +747,7 @@
                 <w:rFonts w:ascii="Arial" w:hAnsi="Arial" w:cs="Arial"/>
                 <w:lang w:val="fr-FR"/>
               </w:rPr>
-              <w:t>Correction de l’implémentation en ajoutant le XML</w:t>
+              <w:t>Entretiens</w:t>
             </w:r>
           </w:p>
           <w:p>
@@ -763,9 +762,23 @@
                 <w:rFonts w:ascii="Arial" w:hAnsi="Arial" w:cs="Arial"/>
                 <w:lang w:val="fr-FR"/>
               </w:rPr>
-              <w:t>Ecriture du chapitre sur le UseCase</w:t>
+              <w:t>Avancement de l’implémentation</w:t>
             </w:r>
           </w:p>
+        </w:tc>
+      </w:tr>
+      <w:tr>
+        <w:tblPrEx>
+          <w:tblBorders>
+            <w:insideH w:val="single" w:sz="4" w:space="0" w:color="000000"/>
+            <w:insideV w:val="single" w:sz="4" w:space="0" w:color="000000"/>
+          </w:tblBorders>
+        </w:tblPrEx>
+        <w:tc>
+          <w:tcPr>
+            <w:tcW w:w="8859" w:type="dxa"/>
+            <w:gridSpan w:val="6"/>
+          </w:tcPr>
           <w:p>
             <w:pPr>
               <w:rPr>
@@ -776,20 +789,144 @@
             <w:r>
               <w:rPr>
                 <w:rFonts w:ascii="Arial" w:hAnsi="Arial" w:cs="Arial"/>
-                <w:lang w:val="fr-FR"/>
-              </w:rPr>
-              <w:t>Mise en commun du document</w:t>
+                <w:b/>
+                <w:sz w:val="32"/>
+                <w:lang w:val="fr-FR"/>
+              </w:rPr>
+              <w:t>Niveau de la collaboration dans le groupe</w:t>
+            </w:r>
+          </w:p>
+        </w:tc>
+      </w:tr>
+      <w:tr>
+        <w:tblPrEx>
+          <w:tblBorders>
+            <w:insideH w:val="single" w:sz="4" w:space="0" w:color="000000"/>
+            <w:insideV w:val="single" w:sz="4" w:space="0" w:color="000000"/>
+          </w:tblBorders>
+        </w:tblPrEx>
+        <w:tc>
+          <w:tcPr>
+            <w:tcW w:w="3166" w:type="dxa"/>
+            <w:gridSpan w:val="3"/>
+          </w:tcPr>
+          <w:p>
+            <w:pPr>
+              <w:rPr>
+                <w:rFonts w:ascii="Arial" w:hAnsi="Arial" w:cs="Arial"/>
+                <w:lang w:val="fr-FR"/>
+              </w:rPr>
+            </w:pPr>
+            <w:r>
+              <w:rPr>
+                <w:rFonts w:ascii="Arial" w:hAnsi="Arial" w:cs="Arial"/>
+                <w:sz w:val="36"/>
+                <w:szCs w:val="36"/>
+                <w:lang w:val="fr-FR"/>
+              </w:rPr>
+              <w:t>□</w:t>
+            </w:r>
+            <w:r>
+              <w:rPr>
+                <w:rFonts w:ascii="Arial" w:hAnsi="Arial" w:cs="Arial"/>
+                <w:lang w:val="fr-FR"/>
+              </w:rPr>
+              <w:t xml:space="preserve"> Bon  </w:t>
             </w:r>
           </w:p>
         </w:tc>
         <w:tc>
           <w:tcPr>
-            <w:tcW w:w="1930" w:type="dxa"/>
-            <w:gridSpan w:val="3"/>
-            <w:vMerge/>
-            <w:tcBorders>
-              <w:bottom w:val="single" w:sz="4" w:space="0" w:color="000000"/>
-            </w:tcBorders>
+            <w:tcW w:w="2833" w:type="dxa"/>
+            <w:gridSpan w:val="2"/>
+          </w:tcPr>
+          <w:p>
+            <w:pPr>
+              <w:rPr>
+                <w:rFonts w:ascii="Arial" w:hAnsi="Arial" w:cs="Arial"/>
+                <w:lang w:val="fr-FR"/>
+              </w:rPr>
+            </w:pPr>
+            <w:r>
+              <w:rPr>
+                <w:rFonts w:ascii="Arial" w:hAnsi="Arial" w:cs="Arial"/>
+                <w:sz w:val="36"/>
+                <w:szCs w:val="36"/>
+                <w:lang w:val="fr-FR"/>
+              </w:rPr>
+              <w:t xml:space="preserve">□ </w:t>
+            </w:r>
+            <w:r>
+              <w:rPr>
+                <w:rFonts w:ascii="Arial" w:hAnsi="Arial" w:cs="Arial"/>
+                <w:lang w:val="fr-FR"/>
+              </w:rPr>
+              <w:t>Moyen</w:t>
+            </w:r>
+          </w:p>
+        </w:tc>
+        <w:tc>
+          <w:tcPr>
+            <w:tcW w:w="2860" w:type="dxa"/>
+          </w:tcPr>
+          <w:p>
+            <w:pPr>
+              <w:rPr>
+                <w:rFonts w:ascii="Arial" w:hAnsi="Arial" w:cs="Arial"/>
+                <w:lang w:val="fr-FR"/>
+              </w:rPr>
+            </w:pPr>
+            <w:r>
+              <w:rPr>
+                <w:rFonts w:ascii="Arial" w:hAnsi="Arial" w:cs="Arial"/>
+                <w:sz w:val="36"/>
+                <w:szCs w:val="36"/>
+                <w:lang w:val="fr-FR"/>
+              </w:rPr>
+              <w:t xml:space="preserve">□ </w:t>
+            </w:r>
+            <w:r>
+              <w:rPr>
+                <w:rFonts w:ascii="Arial" w:hAnsi="Arial" w:cs="Arial"/>
+                <w:lang w:val="fr-FR"/>
+              </w:rPr>
+              <w:t>Mauvais</w:t>
+            </w:r>
+          </w:p>
+        </w:tc>
+      </w:tr>
+      <w:tr>
+        <w:tblPrEx>
+          <w:tblBorders>
+            <w:insideH w:val="single" w:sz="4" w:space="0" w:color="000000"/>
+            <w:insideV w:val="single" w:sz="4" w:space="0" w:color="000000"/>
+          </w:tblBorders>
+        </w:tblPrEx>
+        <w:tc>
+          <w:tcPr>
+            <w:tcW w:w="1887" w:type="dxa"/>
+            <w:gridSpan w:val="2"/>
+          </w:tcPr>
+          <w:p>
+            <w:pPr>
+              <w:rPr>
+                <w:rFonts w:ascii="Arial" w:hAnsi="Arial" w:cs="Arial"/>
+                <w:lang w:val="fr-FR"/>
+              </w:rPr>
+            </w:pPr>
+            <w:r>
+              <w:rPr>
+                <w:rFonts w:ascii="Arial" w:hAnsi="Arial" w:cs="Arial"/>
+                <w:lang w:val="fr-FR"/>
+              </w:rPr>
+              <w:t>Commentaires</w:t>
+            </w:r>
+          </w:p>
+        </w:tc>
+        <w:tc>
+          <w:tcPr>
+            <w:tcW w:w="6972" w:type="dxa"/>
+            <w:gridSpan w:val="4"/>
           </w:tcPr>
           <w:p>
             <w:pPr>
@@ -810,234 +947,7 @@
         </w:tblPrEx>
         <w:tc>
           <w:tcPr>
-            <w:tcW w:w="1122" w:type="dxa"/>
-          </w:tcPr>
-          <w:p>
-            <w:pPr>
-              <w:rPr>
-                <w:rFonts w:ascii="Arial" w:hAnsi="Arial" w:cs="Arial"/>
-                <w:b/>
-                <w:sz w:val="32"/>
-                <w:lang w:val="fr-FR"/>
-              </w:rPr>
-            </w:pPr>
-          </w:p>
-        </w:tc>
-        <w:tc>
-          <w:tcPr>
-            <w:tcW w:w="8728" w:type="dxa"/>
-            <w:gridSpan w:val="8"/>
-          </w:tcPr>
-          <w:p>
-            <w:pPr>
-              <w:rPr>
-                <w:rFonts w:ascii="Arial" w:hAnsi="Arial" w:cs="Arial"/>
-                <w:lang w:val="fr-FR"/>
-              </w:rPr>
-            </w:pPr>
-            <w:r>
-              <w:rPr>
-                <w:rFonts w:ascii="Arial" w:hAnsi="Arial" w:cs="Arial"/>
-                <w:b/>
-                <w:sz w:val="32"/>
-                <w:lang w:val="fr-FR"/>
-              </w:rPr>
-              <w:t>Niveau de la collaboration dans le groupe</w:t>
-            </w:r>
-          </w:p>
-        </w:tc>
-      </w:tr>
-      <w:tr>
-        <w:tblPrEx>
-          <w:tblBorders>
-            <w:insideH w:val="single" w:sz="4" w:space="0" w:color="000000"/>
-            <w:insideV w:val="single" w:sz="4" w:space="0" w:color="000000"/>
-          </w:tblBorders>
-        </w:tblPrEx>
-        <w:trPr>
-          <w:gridAfter w:val="1"/>
-          <w:wAfter w:w="8" w:type="dxa"/>
-        </w:trPr>
-        <w:tc>
-          <w:tcPr>
-            <w:tcW w:w="3088" w:type="dxa"/>
-            <w:gridSpan w:val="3"/>
-          </w:tcPr>
-          <w:p>
-            <w:pPr>
-              <w:rPr>
-                <w:rFonts w:ascii="Arial" w:hAnsi="Arial" w:cs="Arial"/>
-                <w:lang w:val="fr-FR"/>
-              </w:rPr>
-            </w:pPr>
-            <w:r>
-              <w:rPr>
-                <w:rFonts w:ascii="Arial" w:hAnsi="Arial" w:cs="Arial"/>
-                <w:sz w:val="36"/>
-                <w:szCs w:val="36"/>
-                <w:lang w:val="fr-FR"/>
-              </w:rPr>
-              <w:t>□</w:t>
-            </w:r>
-            <w:r>
-              <w:rPr>
-                <w:rFonts w:ascii="Arial" w:hAnsi="Arial" w:cs="Arial"/>
-                <w:lang w:val="fr-FR"/>
-              </w:rPr>
-              <w:t xml:space="preserve"> Bon  </w:t>
-            </w:r>
-          </w:p>
-        </w:tc>
-        <w:tc>
-          <w:tcPr>
-            <w:tcW w:w="2950" w:type="dxa"/>
-            <w:gridSpan w:val="2"/>
-          </w:tcPr>
-          <w:p>
-            <w:pPr>
-              <w:rPr>
-                <w:rFonts w:ascii="Arial" w:hAnsi="Arial" w:cs="Arial"/>
-                <w:lang w:val="fr-FR"/>
-              </w:rPr>
-            </w:pPr>
-            <w:r>
-              <w:rPr>
-                <w:rFonts w:ascii="Arial" w:hAnsi="Arial" w:cs="Arial"/>
-                <w:sz w:val="36"/>
-                <w:szCs w:val="36"/>
-                <w:lang w:val="fr-FR"/>
-              </w:rPr>
-              <w:t xml:space="preserve">□ </w:t>
-            </w:r>
-            <w:r>
-              <w:rPr>
-                <w:rFonts w:ascii="Arial" w:hAnsi="Arial" w:cs="Arial"/>
-                <w:lang w:val="fr-FR"/>
-              </w:rPr>
-              <w:t>Moyen</w:t>
-            </w:r>
-          </w:p>
-        </w:tc>
-        <w:tc>
-          <w:tcPr>
-            <w:tcW w:w="3568" w:type="dxa"/>
-            <w:gridSpan w:val="2"/>
-          </w:tcPr>
-          <w:p>
-            <w:pPr>
-              <w:rPr>
-                <w:rFonts w:ascii="Arial" w:hAnsi="Arial" w:cs="Arial"/>
-                <w:lang w:val="fr-FR"/>
-              </w:rPr>
-            </w:pPr>
-            <w:r>
-              <w:rPr>
-                <w:rFonts w:ascii="Arial" w:hAnsi="Arial" w:cs="Arial"/>
-                <w:sz w:val="36"/>
-                <w:szCs w:val="36"/>
-                <w:lang w:val="fr-FR"/>
-              </w:rPr>
-              <w:t xml:space="preserve">□ </w:t>
-            </w:r>
-            <w:r>
-              <w:rPr>
-                <w:rFonts w:ascii="Arial" w:hAnsi="Arial" w:cs="Arial"/>
-                <w:lang w:val="fr-FR"/>
-              </w:rPr>
-              <w:t>Mauvais</w:t>
-            </w:r>
-          </w:p>
-        </w:tc>
-        <w:tc>
-          <w:tcPr>
-            <w:tcW w:w="236" w:type="dxa"/>
-          </w:tcPr>
-          <w:p>
-            <w:pPr>
-              <w:rPr>
-                <w:rFonts w:ascii="Arial" w:hAnsi="Arial" w:cs="Arial"/>
-                <w:sz w:val="36"/>
-                <w:szCs w:val="36"/>
-                <w:lang w:val="fr-FR"/>
-              </w:rPr>
-            </w:pPr>
-          </w:p>
-        </w:tc>
-      </w:tr>
-      <w:tr>
-        <w:tblPrEx>
-          <w:tblBorders>
-            <w:insideH w:val="single" w:sz="4" w:space="0" w:color="000000"/>
-            <w:insideV w:val="single" w:sz="4" w:space="0" w:color="000000"/>
-          </w:tblBorders>
-        </w:tblPrEx>
-        <w:trPr>
-          <w:gridAfter w:val="1"/>
-          <w:wAfter w:w="8" w:type="dxa"/>
-        </w:trPr>
-        <w:tc>
-          <w:tcPr>
-            <w:tcW w:w="1936" w:type="dxa"/>
-            <w:gridSpan w:val="2"/>
-          </w:tcPr>
-          <w:p>
-            <w:pPr>
-              <w:rPr>
-                <w:rFonts w:ascii="Arial" w:hAnsi="Arial" w:cs="Arial"/>
-                <w:lang w:val="fr-FR"/>
-              </w:rPr>
-            </w:pPr>
-            <w:r>
-              <w:rPr>
-                <w:rFonts w:ascii="Arial" w:hAnsi="Arial" w:cs="Arial"/>
-                <w:lang w:val="fr-FR"/>
-              </w:rPr>
-              <w:t>Commentaires</w:t>
-            </w:r>
-          </w:p>
-        </w:tc>
-        <w:tc>
-          <w:tcPr>
-            <w:tcW w:w="7670" w:type="dxa"/>
-            <w:gridSpan w:val="5"/>
-          </w:tcPr>
-          <w:p>
-            <w:pPr>
-              <w:rPr>
-                <w:rFonts w:ascii="Arial" w:hAnsi="Arial" w:cs="Arial"/>
-                <w:lang w:val="fr-FR"/>
-              </w:rPr>
-            </w:pPr>
-          </w:p>
-        </w:tc>
-        <w:tc>
-          <w:tcPr>
-            <w:tcW w:w="236" w:type="dxa"/>
-          </w:tcPr>
-          <w:p>
-            <w:pPr>
-              <w:rPr>
-                <w:rFonts w:ascii="Arial" w:hAnsi="Arial" w:cs="Arial"/>
-                <w:lang w:val="fr-FR"/>
-              </w:rPr>
-            </w:pPr>
-          </w:p>
-        </w:tc>
-      </w:tr>
-      <w:tr>
-        <w:tblPrEx>
-          <w:tblBorders>
-            <w:insideH w:val="single" w:sz="4" w:space="0" w:color="000000"/>
-            <w:insideV w:val="single" w:sz="4" w:space="0" w:color="000000"/>
-          </w:tblBorders>
-        </w:tblPrEx>
-        <w:trPr>
-          <w:gridAfter w:val="1"/>
-          <w:wAfter w:w="8" w:type="dxa"/>
-        </w:trPr>
-        <w:tc>
-          <w:tcPr>
-            <w:tcW w:w="1936" w:type="dxa"/>
+            <w:tcW w:w="1887" w:type="dxa"/>
             <w:gridSpan w:val="2"/>
             <w:tcBorders>
               <w:top w:val="single" w:sz="4" w:space="0" w:color="000000"/>
@@ -1064,8 +974,8 @@
         </w:tc>
         <w:tc>
           <w:tcPr>
-            <w:tcW w:w="7670" w:type="dxa"/>
-            <w:gridSpan w:val="5"/>
+            <w:tcW w:w="6972" w:type="dxa"/>
+            <w:gridSpan w:val="4"/>
             <w:tcBorders>
               <w:top w:val="single" w:sz="4" w:space="0" w:color="000000"/>
               <w:left w:val="single" w:sz="4" w:space="0" w:color="000000"/>
@@ -1090,35 +1000,8 @@
             </w:pPr>
           </w:p>
         </w:tc>
-        <w:tc>
-          <w:tcPr>
-            <w:tcW w:w="236" w:type="dxa"/>
-            <w:tcBorders>
-              <w:top w:val="single" w:sz="4" w:space="0" w:color="000000"/>
-              <w:left w:val="single" w:sz="4" w:space="0" w:color="000000"/>
-              <w:bottom w:val="single" w:sz="4" w:space="0" w:color="000000"/>
-              <w:right w:val="single" w:sz="4" w:space="0" w:color="000000"/>
-            </w:tcBorders>
-          </w:tcPr>
-          <w:p>
-            <w:pPr>
-              <w:rPr>
-                <w:rFonts w:ascii="Arial" w:hAnsi="Arial" w:cs="Arial"/>
-                <w:lang w:val="fr-FR"/>
-              </w:rPr>
-            </w:pPr>
-          </w:p>
-        </w:tc>
       </w:tr>
     </w:tbl>
-    <w:p>
-      <w:pPr>
-        <w:jc w:val="both"/>
-        <w:rPr>
-          <w:lang w:val="fr-FR"/>
-        </w:rPr>
-      </w:pPr>
-    </w:p>
     <w:p>
       <w:pPr>
         <w:jc w:val="both"/>
@@ -1395,14 +1278,7 @@
         <w:b/>
         <w:lang w:val="fr-FR"/>
       </w:rPr>
-      <w:t>27</w:t>
-    </w:r>
-    <w:r>
-      <w:rPr>
-        <w:b/>
-        <w:lang w:val="fr-FR"/>
-      </w:rPr>
-      <w:t>.03</w:t>
+      <w:t>10.04</w:t>
     </w:r>
     <w:r>
       <w:rPr>

</xml_diff>